<commit_message>
actualizacion de nov 7 a las 11:30AM
</commit_message>
<xml_diff>
--- a/Deploy en Render/Despliegue en Render.docx
+++ b/Deploy en Render/Despliegue en Render.docx
@@ -16,7 +16,6 @@
           <w:lang w:val="es-ES"/>
         </w:rPr>
       </w:pPr>
-      <w:bookmarkStart w:id="0" w:name="_GoBack"/>
       <w:r>
         <w:rPr>
           <w:rFonts w:ascii="Times New Roman" w:eastAsia="Times New Roman" w:hAnsi="Times New Roman" w:cs="Times New Roman"/>
@@ -29,7 +28,6 @@
         <w:t>Despliegue en Render.com</w:t>
       </w:r>
     </w:p>
-    <w:bookmarkEnd w:id="0"/>
     <w:p>
       <w:pPr>
         <w:spacing w:before="100" w:beforeAutospacing="1" w:after="100" w:afterAutospacing="1" w:line="240" w:lineRule="auto"/>
@@ -476,14 +474,16 @@
           <w:rFonts w:ascii="Times New Roman" w:eastAsia="Times New Roman" w:hAnsi="Times New Roman" w:cs="Times New Roman"/>
           <w:sz w:val="24"/>
           <w:szCs w:val="24"/>
-          <w:lang w:val="es-ES"/>
-        </w:rPr>
-      </w:pPr>
-      <w:r>
-        <w:rPr>
-          <w:rFonts w:ascii="Times New Roman" w:eastAsia="Times New Roman" w:hAnsi="Times New Roman" w:cs="Times New Roman"/>
-          <w:sz w:val="24"/>
-          <w:szCs w:val="24"/>
+          <w:highlight w:val="yellow"/>
+          <w:lang w:val="es-ES"/>
+        </w:rPr>
+      </w:pPr>
+      <w:r>
+        <w:rPr>
+          <w:rFonts w:ascii="Times New Roman" w:eastAsia="Times New Roman" w:hAnsi="Times New Roman" w:cs="Times New Roman"/>
+          <w:sz w:val="24"/>
+          <w:szCs w:val="24"/>
+          <w:highlight w:val="yellow"/>
           <w:lang w:val="es-ES"/>
         </w:rPr>
         <w:t xml:space="preserve">Un archivo </w:t>
@@ -495,6 +495,7 @@
           <w:rFonts w:ascii="Courier New" w:eastAsia="Times New Roman" w:hAnsi="Courier New" w:cs="Courier New"/>
           <w:sz w:val="20"/>
           <w:szCs w:val="20"/>
+          <w:highlight w:val="yellow"/>
           <w:lang w:val="es-ES"/>
         </w:rPr>
         <w:t>package.json</w:t>
@@ -506,6 +507,7 @@
           <w:rFonts w:ascii="Times New Roman" w:eastAsia="Times New Roman" w:hAnsi="Times New Roman" w:cs="Times New Roman"/>
           <w:sz w:val="24"/>
           <w:szCs w:val="24"/>
+          <w:highlight w:val="yellow"/>
           <w:lang w:val="es-ES"/>
         </w:rPr>
         <w:t xml:space="preserve"> con todas las dependencias.</w:t>
@@ -522,14 +524,16 @@
           <w:rFonts w:ascii="Times New Roman" w:eastAsia="Times New Roman" w:hAnsi="Times New Roman" w:cs="Times New Roman"/>
           <w:sz w:val="24"/>
           <w:szCs w:val="24"/>
-          <w:lang w:val="es-ES"/>
-        </w:rPr>
-      </w:pPr>
-      <w:r>
-        <w:rPr>
-          <w:rFonts w:ascii="Times New Roman" w:eastAsia="Times New Roman" w:hAnsi="Times New Roman" w:cs="Times New Roman"/>
-          <w:sz w:val="24"/>
-          <w:szCs w:val="24"/>
+          <w:highlight w:val="yellow"/>
+          <w:lang w:val="es-ES"/>
+        </w:rPr>
+      </w:pPr>
+      <w:r>
+        <w:rPr>
+          <w:rFonts w:ascii="Times New Roman" w:eastAsia="Times New Roman" w:hAnsi="Times New Roman" w:cs="Times New Roman"/>
+          <w:sz w:val="24"/>
+          <w:szCs w:val="24"/>
+          <w:highlight w:val="yellow"/>
           <w:lang w:val="es-ES"/>
         </w:rPr>
         <w:t xml:space="preserve">Un </w:t>
@@ -541,6 +545,7 @@
           <w:iCs/>
           <w:sz w:val="24"/>
           <w:szCs w:val="24"/>
+          <w:highlight w:val="yellow"/>
           <w:lang w:val="es-ES"/>
         </w:rPr>
         <w:t>script</w:t>
@@ -550,6 +555,7 @@
           <w:rFonts w:ascii="Times New Roman" w:eastAsia="Times New Roman" w:hAnsi="Times New Roman" w:cs="Times New Roman"/>
           <w:sz w:val="24"/>
           <w:szCs w:val="24"/>
+          <w:highlight w:val="yellow"/>
           <w:lang w:val="es-ES"/>
         </w:rPr>
         <w:t xml:space="preserve"> </w:t>
@@ -560,6 +566,7 @@
           <w:rFonts w:ascii="Courier New" w:eastAsia="Times New Roman" w:hAnsi="Courier New" w:cs="Courier New"/>
           <w:sz w:val="20"/>
           <w:szCs w:val="20"/>
+          <w:highlight w:val="yellow"/>
           <w:lang w:val="es-ES"/>
         </w:rPr>
         <w:t>start</w:t>
@@ -570,6 +577,7 @@
           <w:rFonts w:ascii="Times New Roman" w:eastAsia="Times New Roman" w:hAnsi="Times New Roman" w:cs="Times New Roman"/>
           <w:sz w:val="24"/>
           <w:szCs w:val="24"/>
+          <w:highlight w:val="yellow"/>
           <w:lang w:val="es-ES"/>
         </w:rPr>
         <w:t xml:space="preserve"> definido en </w:t>
@@ -581,6 +589,7 @@
           <w:rFonts w:ascii="Courier New" w:eastAsia="Times New Roman" w:hAnsi="Courier New" w:cs="Courier New"/>
           <w:sz w:val="20"/>
           <w:szCs w:val="20"/>
+          <w:highlight w:val="yellow"/>
           <w:lang w:val="es-ES"/>
         </w:rPr>
         <w:t>package.json</w:t>
@@ -592,6 +601,7 @@
           <w:rFonts w:ascii="Times New Roman" w:eastAsia="Times New Roman" w:hAnsi="Times New Roman" w:cs="Times New Roman"/>
           <w:sz w:val="24"/>
           <w:szCs w:val="24"/>
+          <w:highlight w:val="yellow"/>
           <w:lang w:val="es-ES"/>
         </w:rPr>
         <w:t xml:space="preserve"> que </w:t>
@@ -602,6 +612,7 @@
           <w:rFonts w:ascii="Times New Roman" w:eastAsia="Times New Roman" w:hAnsi="Times New Roman" w:cs="Times New Roman"/>
           <w:sz w:val="24"/>
           <w:szCs w:val="24"/>
+          <w:highlight w:val="yellow"/>
           <w:lang w:val="es-ES"/>
         </w:rPr>
         <w:t>Render</w:t>
@@ -612,6 +623,7 @@
           <w:rFonts w:ascii="Times New Roman" w:eastAsia="Times New Roman" w:hAnsi="Times New Roman" w:cs="Times New Roman"/>
           <w:sz w:val="24"/>
           <w:szCs w:val="24"/>
+          <w:highlight w:val="yellow"/>
           <w:lang w:val="es-ES"/>
         </w:rPr>
         <w:t xml:space="preserve"> pueda usar para iniciar tu servidor (</w:t>
@@ -622,6 +634,7 @@
           <w:rFonts w:ascii="Times New Roman" w:eastAsia="Times New Roman" w:hAnsi="Times New Roman" w:cs="Times New Roman"/>
           <w:sz w:val="24"/>
           <w:szCs w:val="24"/>
+          <w:highlight w:val="yellow"/>
           <w:lang w:val="es-ES"/>
         </w:rPr>
         <w:t>ej</w:t>
@@ -632,6 +645,7 @@
           <w:rFonts w:ascii="Times New Roman" w:eastAsia="Times New Roman" w:hAnsi="Times New Roman" w:cs="Times New Roman"/>
           <w:sz w:val="24"/>
           <w:szCs w:val="24"/>
+          <w:highlight w:val="yellow"/>
           <w:lang w:val="es-ES"/>
         </w:rPr>
         <w:t xml:space="preserve">: </w:t>
@@ -641,6 +655,7 @@
           <w:rFonts w:ascii="Courier New" w:eastAsia="Times New Roman" w:hAnsi="Courier New" w:cs="Courier New"/>
           <w:sz w:val="20"/>
           <w:szCs w:val="20"/>
+          <w:highlight w:val="yellow"/>
           <w:lang w:val="es-ES"/>
         </w:rPr>
         <w:t>"</w:t>
@@ -651,6 +666,7 @@
           <w:rFonts w:ascii="Courier New" w:eastAsia="Times New Roman" w:hAnsi="Courier New" w:cs="Courier New"/>
           <w:sz w:val="20"/>
           <w:szCs w:val="20"/>
+          <w:highlight w:val="yellow"/>
           <w:lang w:val="es-ES"/>
         </w:rPr>
         <w:t>start</w:t>
@@ -661,6 +677,7 @@
           <w:rFonts w:ascii="Courier New" w:eastAsia="Times New Roman" w:hAnsi="Courier New" w:cs="Courier New"/>
           <w:sz w:val="20"/>
           <w:szCs w:val="20"/>
+          <w:highlight w:val="yellow"/>
           <w:lang w:val="es-ES"/>
         </w:rPr>
         <w:t>": "</w:t>
@@ -671,6 +688,7 @@
           <w:rFonts w:ascii="Courier New" w:eastAsia="Times New Roman" w:hAnsi="Courier New" w:cs="Courier New"/>
           <w:sz w:val="20"/>
           <w:szCs w:val="20"/>
+          <w:highlight w:val="yellow"/>
           <w:lang w:val="es-ES"/>
         </w:rPr>
         <w:t>node</w:t>
@@ -681,6 +699,7 @@
           <w:rFonts w:ascii="Courier New" w:eastAsia="Times New Roman" w:hAnsi="Courier New" w:cs="Courier New"/>
           <w:sz w:val="20"/>
           <w:szCs w:val="20"/>
+          <w:highlight w:val="yellow"/>
           <w:lang w:val="es-ES"/>
         </w:rPr>
         <w:t xml:space="preserve"> index.js"</w:t>
@@ -690,6 +709,7 @@
           <w:rFonts w:ascii="Times New Roman" w:eastAsia="Times New Roman" w:hAnsi="Times New Roman" w:cs="Times New Roman"/>
           <w:sz w:val="24"/>
           <w:szCs w:val="24"/>
+          <w:highlight w:val="yellow"/>
           <w:lang w:val="es-ES"/>
         </w:rPr>
         <w:t>).</w:t>
@@ -880,7 +900,18 @@
           <w:szCs w:val="20"/>
           <w:lang w:val="es-ES"/>
         </w:rPr>
-        <w:t xml:space="preserve"> run </w:t>
+        <w:t xml:space="preserve"> run</w:t>
+      </w:r>
+      <w:bookmarkStart w:id="0" w:name="_GoBack"/>
+      <w:bookmarkEnd w:id="0"/>
+      <w:r>
+        <w:rPr>
+          <w:rFonts w:ascii="Courier New" w:eastAsia="Times New Roman" w:hAnsi="Courier New" w:cs="Courier New"/>
+          <w:sz w:val="20"/>
+          <w:szCs w:val="20"/>
+          <w:lang w:val="es-ES"/>
+        </w:rPr>
+        <w:t xml:space="preserve"> </w:t>
       </w:r>
       <w:proofErr w:type="spellStart"/>
       <w:r>

</xml_diff>